<commit_message>
Module 1 lab updates
</commit_message>
<xml_diff>
--- a/Labfiles/Solution/DP-200.1/DP-200-Lab01-Ex01_answer.docx
+++ b/Labfiles/Solution/DP-200.1/DP-200-Lab01-Ex01_answer.docx
@@ -14,16 +14,7 @@
           <w:rFonts w:eastAsiaTheme="minorHAnsi"/>
           <w:b/>
         </w:rPr>
-        <w:t>DP</w:t>
-      </w:r>
-      <w:bookmarkStart w:id="0" w:name="_GoBack"/>
-      <w:bookmarkEnd w:id="0"/>
-      <w:r>
-        <w:rPr>
-          <w:rFonts w:eastAsiaTheme="minorHAnsi"/>
-          <w:b/>
-        </w:rPr>
-        <w:t xml:space="preserve">200 - Implementing a Data Platform Solution </w:t>
+        <w:t xml:space="preserve">DP200 - Implementing a Data Platform Solution </w:t>
       </w:r>
     </w:p>
     <w:p>
@@ -291,15 +282,65 @@
                 <w:color w:val="000000"/>
                 <w:shd w:val="clear" w:color="auto" w:fill="FFFFFF"/>
               </w:rPr>
-              <w:t>.</w:t>
-            </w:r>
+              <w:t>. </w:t>
+            </w:r>
+          </w:p>
+        </w:tc>
+        <w:tc>
+          <w:tcPr>
+            <w:tcW w:w="1918" w:type="dxa"/>
+          </w:tcPr>
+          <w:p>
+            <w:pPr>
+              <w:rPr>
+                <w:rFonts w:ascii="Segoe UI" w:hAnsi="Segoe UI" w:cs="Segoe UI"/>
+              </w:rPr>
+            </w:pPr>
+            <w:r>
+              <w:rPr>
+                <w:rFonts w:ascii="Segoe UI" w:hAnsi="Segoe UI" w:cs="Segoe UI"/>
+              </w:rPr>
+              <w:t>Structured</w:t>
+            </w:r>
+          </w:p>
+        </w:tc>
+      </w:tr>
+      <w:tr>
+        <w:tc>
+          <w:tcPr>
+            <w:tcW w:w="454" w:type="dxa"/>
+          </w:tcPr>
+          <w:p>
+            <w:pPr>
+              <w:rPr>
+                <w:rFonts w:ascii="Segoe UI" w:hAnsi="Segoe UI" w:cs="Segoe UI"/>
+              </w:rPr>
+            </w:pPr>
+            <w:r>
+              <w:rPr>
+                <w:rFonts w:ascii="Segoe UI" w:hAnsi="Segoe UI" w:cs="Segoe UI"/>
+              </w:rPr>
+              <w:t>3</w:t>
+            </w:r>
+          </w:p>
+        </w:tc>
+        <w:tc>
+          <w:tcPr>
+            <w:tcW w:w="6644" w:type="dxa"/>
+          </w:tcPr>
+          <w:p>
+            <w:pPr>
+              <w:rPr>
+                <w:rFonts w:ascii="Segoe UI" w:hAnsi="Segoe UI" w:cs="Segoe UI"/>
+              </w:rPr>
+            </w:pPr>
             <w:r>
               <w:rPr>
                 <w:rFonts w:ascii="Segoe UI" w:hAnsi="Segoe UI" w:cs="Segoe UI"/>
                 <w:color w:val="000000"/>
                 <w:shd w:val="clear" w:color="auto" w:fill="FFFFFF"/>
               </w:rPr>
-              <w:t> </w:t>
+              <w:t>Data warehouse capabilities of Azure SQL Data Warehouse </w:t>
             </w:r>
           </w:p>
         </w:tc>
@@ -337,7 +378,7 @@
               <w:rPr>
                 <w:rFonts w:ascii="Segoe UI" w:hAnsi="Segoe UI" w:cs="Segoe UI"/>
               </w:rPr>
-              <w:t>3</w:t>
+              <w:t>4</w:t>
             </w:r>
           </w:p>
         </w:tc>
@@ -357,81 +398,7 @@
                 <w:color w:val="000000"/>
                 <w:shd w:val="clear" w:color="auto" w:fill="FFFFFF"/>
               </w:rPr>
-              <w:t>D</w:t>
-            </w:r>
-            <w:r>
-              <w:rPr>
-                <w:rFonts w:ascii="Segoe UI" w:hAnsi="Segoe UI" w:cs="Segoe UI"/>
-                <w:color w:val="000000"/>
-                <w:shd w:val="clear" w:color="auto" w:fill="FFFFFF"/>
-              </w:rPr>
-              <w:t>ata warehouse capabilities of Azure SQL Data Warehouse </w:t>
-            </w:r>
-          </w:p>
-        </w:tc>
-        <w:tc>
-          <w:tcPr>
-            <w:tcW w:w="1918" w:type="dxa"/>
-          </w:tcPr>
-          <w:p>
-            <w:pPr>
-              <w:rPr>
-                <w:rFonts w:ascii="Segoe UI" w:hAnsi="Segoe UI" w:cs="Segoe UI"/>
-              </w:rPr>
-            </w:pPr>
-            <w:r>
-              <w:rPr>
-                <w:rFonts w:ascii="Segoe UI" w:hAnsi="Segoe UI" w:cs="Segoe UI"/>
-              </w:rPr>
-              <w:t>Structured</w:t>
-            </w:r>
-          </w:p>
-        </w:tc>
-      </w:tr>
-      <w:tr>
-        <w:tc>
-          <w:tcPr>
-            <w:tcW w:w="454" w:type="dxa"/>
-          </w:tcPr>
-          <w:p>
-            <w:pPr>
-              <w:rPr>
-                <w:rFonts w:ascii="Segoe UI" w:hAnsi="Segoe UI" w:cs="Segoe UI"/>
-              </w:rPr>
-            </w:pPr>
-            <w:r>
-              <w:rPr>
-                <w:rFonts w:ascii="Segoe UI" w:hAnsi="Segoe UI" w:cs="Segoe UI"/>
-              </w:rPr>
-              <w:t>4</w:t>
-            </w:r>
-          </w:p>
-        </w:tc>
-        <w:tc>
-          <w:tcPr>
-            <w:tcW w:w="6644" w:type="dxa"/>
-          </w:tcPr>
-          <w:p>
-            <w:pPr>
-              <w:rPr>
-                <w:rFonts w:ascii="Segoe UI" w:hAnsi="Segoe UI" w:cs="Segoe UI"/>
-              </w:rPr>
-            </w:pPr>
-            <w:r>
-              <w:rPr>
-                <w:rFonts w:ascii="Segoe UI" w:hAnsi="Segoe UI" w:cs="Segoe UI"/>
-                <w:color w:val="000000"/>
-                <w:shd w:val="clear" w:color="auto" w:fill="FFFFFF"/>
-              </w:rPr>
-              <w:t>W</w:t>
-            </w:r>
-            <w:r>
-              <w:rPr>
-                <w:rFonts w:ascii="Segoe UI" w:hAnsi="Segoe UI" w:cs="Segoe UI"/>
-                <w:color w:val="000000"/>
-                <w:shd w:val="clear" w:color="auto" w:fill="FFFFFF"/>
-              </w:rPr>
-              <w:t>ould like to take their data analytics further and start to utilize predictive analytics capabilities</w:t>
+              <w:t>Would like to take their data analytics further and start to utilize predictive analytics capabilities</w:t>
             </w:r>
             <w:r>
               <w:rPr>
@@ -499,8 +466,58 @@
                 <w:szCs w:val="21"/>
                 <w:shd w:val="clear" w:color="auto" w:fill="FFFFFF"/>
               </w:rPr>
-              <w:t>R</w:t>
-            </w:r>
+              <w:t>Requested a platform is provided by the Data Engineer that enables them to store conversation history.</w:t>
+            </w:r>
+          </w:p>
+        </w:tc>
+        <w:tc>
+          <w:tcPr>
+            <w:tcW w:w="1918" w:type="dxa"/>
+          </w:tcPr>
+          <w:p>
+            <w:pPr>
+              <w:rPr>
+                <w:rFonts w:ascii="Segoe UI" w:hAnsi="Segoe UI" w:cs="Segoe UI"/>
+              </w:rPr>
+            </w:pPr>
+            <w:r>
+              <w:rPr>
+                <w:rFonts w:ascii="Segoe UI" w:hAnsi="Segoe UI" w:cs="Segoe UI"/>
+              </w:rPr>
+              <w:t>Semi-structured</w:t>
+            </w:r>
+          </w:p>
+        </w:tc>
+      </w:tr>
+      <w:tr>
+        <w:tc>
+          <w:tcPr>
+            <w:tcW w:w="454" w:type="dxa"/>
+          </w:tcPr>
+          <w:p>
+            <w:pPr>
+              <w:rPr>
+                <w:rFonts w:ascii="Segoe UI" w:hAnsi="Segoe UI" w:cs="Segoe UI"/>
+              </w:rPr>
+            </w:pPr>
+            <w:r>
+              <w:rPr>
+                <w:rFonts w:ascii="Segoe UI" w:hAnsi="Segoe UI" w:cs="Segoe UI"/>
+              </w:rPr>
+              <w:t>6</w:t>
+            </w:r>
+          </w:p>
+        </w:tc>
+        <w:tc>
+          <w:tcPr>
+            <w:tcW w:w="6644" w:type="dxa"/>
+          </w:tcPr>
+          <w:p>
+            <w:pPr>
+              <w:rPr>
+                <w:rFonts w:ascii="Segoe UI" w:hAnsi="Segoe UI" w:cs="Segoe UI"/>
+              </w:rPr>
+            </w:pPr>
             <w:r>
               <w:rPr>
                 <w:rFonts w:ascii="Segoe UI" w:hAnsi="Segoe UI" w:cs="Segoe UI"/>
@@ -509,70 +526,8 @@
                 <w:szCs w:val="21"/>
                 <w:shd w:val="clear" w:color="auto" w:fill="FFFFFF"/>
               </w:rPr>
-              <w:t>equested a platform is provided by the Data Engineer that enables them to store conversation history.</w:t>
-            </w:r>
-          </w:p>
-        </w:tc>
-        <w:tc>
-          <w:tcPr>
-            <w:tcW w:w="1918" w:type="dxa"/>
-          </w:tcPr>
-          <w:p>
-            <w:pPr>
-              <w:rPr>
-                <w:rFonts w:ascii="Segoe UI" w:hAnsi="Segoe UI" w:cs="Segoe UI"/>
-              </w:rPr>
-            </w:pPr>
-            <w:r>
-              <w:rPr>
-                <w:rFonts w:ascii="Segoe UI" w:hAnsi="Segoe UI" w:cs="Segoe UI"/>
-              </w:rPr>
-              <w:t>Semi</w:t>
-            </w:r>
-            <w:r>
-              <w:rPr>
-                <w:rFonts w:ascii="Segoe UI" w:hAnsi="Segoe UI" w:cs="Segoe UI"/>
-              </w:rPr>
-              <w:t>-s</w:t>
-            </w:r>
-            <w:r>
-              <w:rPr>
-                <w:rFonts w:ascii="Segoe UI" w:hAnsi="Segoe UI" w:cs="Segoe UI"/>
-              </w:rPr>
-              <w:t>tructured</w:t>
-            </w:r>
-          </w:p>
-        </w:tc>
-      </w:tr>
-      <w:tr>
-        <w:tc>
-          <w:tcPr>
-            <w:tcW w:w="454" w:type="dxa"/>
-          </w:tcPr>
-          <w:p>
-            <w:pPr>
-              <w:rPr>
-                <w:rFonts w:ascii="Segoe UI" w:hAnsi="Segoe UI" w:cs="Segoe UI"/>
-              </w:rPr>
-            </w:pPr>
-            <w:r>
-              <w:rPr>
-                <w:rFonts w:ascii="Segoe UI" w:hAnsi="Segoe UI" w:cs="Segoe UI"/>
-              </w:rPr>
-              <w:t>6</w:t>
-            </w:r>
-          </w:p>
-        </w:tc>
-        <w:tc>
-          <w:tcPr>
-            <w:tcW w:w="6644" w:type="dxa"/>
-          </w:tcPr>
-          <w:p>
-            <w:pPr>
-              <w:rPr>
-                <w:rFonts w:ascii="Segoe UI" w:hAnsi="Segoe UI" w:cs="Segoe UI"/>
-              </w:rPr>
-            </w:pPr>
+              <w:t xml:space="preserve">The marketing department </w:t>
+            </w:r>
             <w:r>
               <w:rPr>
                 <w:rFonts w:ascii="Segoe UI" w:hAnsi="Segoe UI" w:cs="Segoe UI"/>
@@ -581,7 +536,7 @@
                 <w:szCs w:val="21"/>
                 <w:shd w:val="clear" w:color="auto" w:fill="FFFFFF"/>
               </w:rPr>
-              <w:t>T</w:t>
+              <w:t>are</w:t>
             </w:r>
             <w:r>
               <w:rPr>
@@ -591,7 +546,7 @@
                 <w:szCs w:val="21"/>
                 <w:shd w:val="clear" w:color="auto" w:fill="FFFFFF"/>
               </w:rPr>
-              <w:t xml:space="preserve">he marketing department </w:t>
+              <w:t xml:space="preserve"> keen to measure the impact of their </w:t>
             </w:r>
             <w:r>
               <w:rPr>
@@ -601,9 +556,54 @@
                 <w:szCs w:val="21"/>
                 <w:shd w:val="clear" w:color="auto" w:fill="FFFFFF"/>
               </w:rPr>
-              <w:t>are</w:t>
-            </w:r>
-            <w:r>
+              <w:t>twitter campaigns</w:t>
+            </w:r>
+          </w:p>
+        </w:tc>
+        <w:tc>
+          <w:tcPr>
+            <w:tcW w:w="1918" w:type="dxa"/>
+          </w:tcPr>
+          <w:p>
+            <w:pPr>
+              <w:rPr>
+                <w:rFonts w:ascii="Segoe UI" w:hAnsi="Segoe UI" w:cs="Segoe UI"/>
+              </w:rPr>
+            </w:pPr>
+            <w:r>
+              <w:rPr>
+                <w:rFonts w:ascii="Segoe UI" w:hAnsi="Segoe UI" w:cs="Segoe UI"/>
+              </w:rPr>
+              <w:t>Unstructured</w:t>
+            </w:r>
+          </w:p>
+        </w:tc>
+      </w:tr>
+      <w:tr>
+        <w:tc>
+          <w:tcPr>
+            <w:tcW w:w="454" w:type="dxa"/>
+          </w:tcPr>
+          <w:p>
+            <w:pPr>
+              <w:rPr>
+                <w:rFonts w:ascii="Segoe UI" w:hAnsi="Segoe UI" w:cs="Segoe UI"/>
+              </w:rPr>
+            </w:pPr>
+            <w:r>
+              <w:rPr>
+                <w:rFonts w:ascii="Segoe UI" w:hAnsi="Segoe UI" w:cs="Segoe UI"/>
+              </w:rPr>
+              <w:t>7</w:t>
+            </w:r>
+          </w:p>
+        </w:tc>
+        <w:tc>
+          <w:tcPr>
+            <w:tcW w:w="6644" w:type="dxa"/>
+          </w:tcPr>
+          <w:p>
+            <w:pPr>
               <w:rPr>
                 <w:rFonts w:ascii="Segoe UI" w:hAnsi="Segoe UI" w:cs="Segoe UI"/>
                 <w:color w:val="000000"/>
@@ -611,8 +611,8 @@
                 <w:szCs w:val="21"/>
                 <w:shd w:val="clear" w:color="auto" w:fill="FFFFFF"/>
               </w:rPr>
-              <w:t xml:space="preserve"> keen to measure the impact of their </w:t>
-            </w:r>
+            </w:pPr>
+            <w:bookmarkStart w:id="0" w:name="_GoBack"/>
             <w:r>
               <w:rPr>
                 <w:rFonts w:ascii="Segoe UI" w:hAnsi="Segoe UI" w:cs="Segoe UI"/>
@@ -621,8 +621,9 @@
                 <w:szCs w:val="21"/>
                 <w:shd w:val="clear" w:color="auto" w:fill="FFFFFF"/>
               </w:rPr>
-              <w:t>twitter campaigns</w:t>
-            </w:r>
+              <w:t>The customer services department want to help their agents to identify fraudulent call for support</w:t>
+            </w:r>
+            <w:bookmarkEnd w:id="0"/>
           </w:p>
         </w:tc>
         <w:tc>
@@ -639,7 +640,7 @@
               <w:rPr>
                 <w:rFonts w:ascii="Segoe UI" w:hAnsi="Segoe UI" w:cs="Segoe UI"/>
               </w:rPr>
-              <w:t>Unstructured</w:t>
+              <w:t>Semi-structured</w:t>
             </w:r>
           </w:p>
         </w:tc>
@@ -659,7 +660,7 @@
               <w:rPr>
                 <w:rFonts w:ascii="Segoe UI" w:hAnsi="Segoe UI" w:cs="Segoe UI"/>
               </w:rPr>
-              <w:t>7</w:t>
+              <w:t>8</w:t>
             </w:r>
           </w:p>
         </w:tc>
@@ -681,47 +682,7 @@
                 <w:szCs w:val="21"/>
                 <w:shd w:val="clear" w:color="auto" w:fill="FFFFFF"/>
               </w:rPr>
-              <w:t>First party and 3rd party applications</w:t>
-            </w:r>
-            <w:r>
-              <w:rPr>
-                <w:rFonts w:ascii="Segoe UI" w:hAnsi="Segoe UI" w:cs="Segoe UI"/>
-                <w:color w:val="000000"/>
-                <w:sz w:val="21"/>
-                <w:szCs w:val="21"/>
-                <w:shd w:val="clear" w:color="auto" w:fill="FFFFFF"/>
-              </w:rPr>
-              <w:t xml:space="preserve"> </w:t>
-            </w:r>
-            <w:r>
-              <w:rPr>
-                <w:rFonts w:ascii="Segoe UI" w:hAnsi="Segoe UI" w:cs="Segoe UI"/>
-                <w:color w:val="000000"/>
-                <w:sz w:val="21"/>
-                <w:szCs w:val="21"/>
-                <w:shd w:val="clear" w:color="auto" w:fill="FFFFFF"/>
-              </w:rPr>
-              <w:t xml:space="preserve">have access </w:t>
-            </w:r>
-            <w:r>
-              <w:rPr>
-                <w:rFonts w:ascii="Segoe UI" w:hAnsi="Segoe UI" w:cs="Segoe UI"/>
-                <w:color w:val="000000"/>
-                <w:sz w:val="21"/>
-                <w:szCs w:val="21"/>
-                <w:shd w:val="clear" w:color="auto" w:fill="FFFFFF"/>
-              </w:rPr>
-              <w:t xml:space="preserve">to </w:t>
-            </w:r>
-            <w:r>
-              <w:rPr>
-                <w:rFonts w:ascii="Segoe UI" w:hAnsi="Segoe UI" w:cs="Segoe UI"/>
-                <w:color w:val="000000"/>
-                <w:sz w:val="21"/>
-                <w:szCs w:val="21"/>
-                <w:shd w:val="clear" w:color="auto" w:fill="FFFFFF"/>
-              </w:rPr>
-              <w:t>the information of the bicycle computer</w:t>
+              <w:t>First party and 3rd party applications have access to the information of the bicycle computer</w:t>
             </w:r>
           </w:p>
         </w:tc>
@@ -759,7 +720,7 @@
               <w:rPr>
                 <w:rFonts w:ascii="Segoe UI" w:hAnsi="Segoe UI" w:cs="Segoe UI"/>
               </w:rPr>
-              <w:t>8</w:t>
+              <w:t>9</w:t>
             </w:r>
           </w:p>
         </w:tc>
@@ -818,6 +779,56 @@
 </w:document>
 </file>
 
+<file path=word/endnotes.xml><?xml version="1.0" encoding="utf-8"?>
+<w:endnotes xmlns:wpc="http://schemas.microsoft.com/office/word/2010/wordprocessingCanvas" xmlns:cx="http://schemas.microsoft.com/office/drawing/2014/chartex" xmlns:cx1="http://schemas.microsoft.com/office/drawing/2015/9/8/chartex" xmlns:cx2="http://schemas.microsoft.com/office/drawing/2015/10/21/chartex" xmlns:cx3="http://schemas.microsoft.com/office/drawing/2016/5/9/chartex" xmlns:cx4="http://schemas.microsoft.com/office/drawing/2016/5/10/chartex" xmlns:cx5="http://schemas.microsoft.com/office/drawing/2016/5/11/chartex" xmlns:cx6="http://schemas.microsoft.com/office/drawing/2016/5/12/chartex" xmlns:cx7="http://schemas.microsoft.com/office/drawing/2016/5/13/chartex" xmlns:cx8="http://schemas.microsoft.com/office/drawing/2016/5/14/chartex" xmlns:mc="http://schemas.openxmlformats.org/markup-compatibility/2006" xmlns:aink="http://schemas.microsoft.com/office/drawing/2016/ink" xmlns:am3d="http://schemas.microsoft.com/office/drawing/2017/model3d" xmlns:o="urn:schemas-microsoft-com:office:office" xmlns:r="http://schemas.openxmlformats.org/officeDocument/2006/relationships" xmlns:m="http://schemas.openxmlformats.org/officeDocument/2006/math" xmlns:v="urn:schemas-microsoft-com:vml" xmlns:wp14="http://schemas.microsoft.com/office/word/2010/wordprocessingDrawing" xmlns:wp="http://schemas.openxmlformats.org/drawingml/2006/wordprocessingDrawing" xmlns:w10="urn:schemas-microsoft-com:office:word" xmlns:w="http://schemas.openxmlformats.org/wordprocessingml/2006/main" xmlns:w14="http://schemas.microsoft.com/office/word/2010/wordml" xmlns:w15="http://schemas.microsoft.com/office/word/2012/wordml" xmlns:w16cid="http://schemas.microsoft.com/office/word/2016/wordml/cid" xmlns:w16se="http://schemas.microsoft.com/office/word/2015/wordml/symex" xmlns:wpg="http://schemas.microsoft.com/office/word/2010/wordprocessingGroup" xmlns:wpi="http://schemas.microsoft.com/office/word/2010/wordprocessingInk" xmlns:wne="http://schemas.microsoft.com/office/word/2006/wordml" xmlns:wps="http://schemas.microsoft.com/office/word/2010/wordprocessingShape" mc:Ignorable="w14 w15 w16se w16cid wp14">
+  <w:endnote w:type="separator" w:id="-1">
+    <w:p>
+      <w:pPr>
+        <w:spacing w:after="0" w:line="240" w:lineRule="auto"/>
+      </w:pPr>
+      <w:r>
+        <w:separator/>
+      </w:r>
+    </w:p>
+  </w:endnote>
+  <w:endnote w:type="continuationSeparator" w:id="0">
+    <w:p>
+      <w:pPr>
+        <w:spacing w:after="0" w:line="240" w:lineRule="auto"/>
+      </w:pPr>
+      <w:r>
+        <w:continuationSeparator/>
+      </w:r>
+    </w:p>
+  </w:endnote>
+</w:endnotes>
+</file>
+
+<file path=word/footnotes.xml><?xml version="1.0" encoding="utf-8"?>
+<w:footnotes xmlns:wpc="http://schemas.microsoft.com/office/word/2010/wordprocessingCanvas" xmlns:cx="http://schemas.microsoft.com/office/drawing/2014/chartex" xmlns:cx1="http://schemas.microsoft.com/office/drawing/2015/9/8/chartex" xmlns:cx2="http://schemas.microsoft.com/office/drawing/2015/10/21/chartex" xmlns:cx3="http://schemas.microsoft.com/office/drawing/2016/5/9/chartex" xmlns:cx4="http://schemas.microsoft.com/office/drawing/2016/5/10/chartex" xmlns:cx5="http://schemas.microsoft.com/office/drawing/2016/5/11/chartex" xmlns:cx6="http://schemas.microsoft.com/office/drawing/2016/5/12/chartex" xmlns:cx7="http://schemas.microsoft.com/office/drawing/2016/5/13/chartex" xmlns:cx8="http://schemas.microsoft.com/office/drawing/2016/5/14/chartex" xmlns:mc="http://schemas.openxmlformats.org/markup-compatibility/2006" xmlns:aink="http://schemas.microsoft.com/office/drawing/2016/ink" xmlns:am3d="http://schemas.microsoft.com/office/drawing/2017/model3d" xmlns:o="urn:schemas-microsoft-com:office:office" xmlns:r="http://schemas.openxmlformats.org/officeDocument/2006/relationships" xmlns:m="http://schemas.openxmlformats.org/officeDocument/2006/math" xmlns:v="urn:schemas-microsoft-com:vml" xmlns:wp14="http://schemas.microsoft.com/office/word/2010/wordprocessingDrawing" xmlns:wp="http://schemas.openxmlformats.org/drawingml/2006/wordprocessingDrawing" xmlns:w10="urn:schemas-microsoft-com:office:word" xmlns:w="http://schemas.openxmlformats.org/wordprocessingml/2006/main" xmlns:w14="http://schemas.microsoft.com/office/word/2010/wordml" xmlns:w15="http://schemas.microsoft.com/office/word/2012/wordml" xmlns:w16cid="http://schemas.microsoft.com/office/word/2016/wordml/cid" xmlns:w16se="http://schemas.microsoft.com/office/word/2015/wordml/symex" xmlns:wpg="http://schemas.microsoft.com/office/word/2010/wordprocessingGroup" xmlns:wpi="http://schemas.microsoft.com/office/word/2010/wordprocessingInk" xmlns:wne="http://schemas.microsoft.com/office/word/2006/wordml" xmlns:wps="http://schemas.microsoft.com/office/word/2010/wordprocessingShape" mc:Ignorable="w14 w15 w16se w16cid wp14">
+  <w:footnote w:type="separator" w:id="-1">
+    <w:p>
+      <w:pPr>
+        <w:spacing w:after="0" w:line="240" w:lineRule="auto"/>
+      </w:pPr>
+      <w:r>
+        <w:separator/>
+      </w:r>
+    </w:p>
+  </w:footnote>
+  <w:footnote w:type="continuationSeparator" w:id="0">
+    <w:p>
+      <w:pPr>
+        <w:spacing w:after="0" w:line="240" w:lineRule="auto"/>
+      </w:pPr>
+      <w:r>
+        <w:continuationSeparator/>
+      </w:r>
+    </w:p>
+  </w:footnote>
+</w:footnotes>
+</file>
+
 <file path=word/styles.xml><?xml version="1.0" encoding="utf-8"?>
 <w:styles xmlns:mc="http://schemas.openxmlformats.org/markup-compatibility/2006" xmlns:r="http://schemas.openxmlformats.org/officeDocument/2006/relationships" xmlns:w="http://schemas.openxmlformats.org/wordprocessingml/2006/main" xmlns:w14="http://schemas.microsoft.com/office/word/2010/wordml" xmlns:w15="http://schemas.microsoft.com/office/word/2012/wordml" xmlns:w16cid="http://schemas.microsoft.com/office/word/2016/wordml/cid" xmlns:w16se="http://schemas.microsoft.com/office/word/2015/wordml/symex" mc:Ignorable="w14 w15 w16se w16cid">
   <w:docDefaults>
@@ -835,7 +846,7 @@
       </w:pPr>
     </w:pPrDefault>
   </w:docDefaults>
-  <w:latentStyles w:defLockedState="0" w:defUIPriority="99" w:defSemiHidden="0" w:defUnhideWhenUsed="0" w:defQFormat="0" w:count="375">
+  <w:latentStyles w:defLockedState="0" w:defUIPriority="99" w:defSemiHidden="0" w:defUnhideWhenUsed="0" w:defQFormat="0" w:count="376">
     <w:lsdException w:name="Normal" w:uiPriority="0" w:qFormat="1"/>
     <w:lsdException w:name="heading 1" w:uiPriority="9" w:qFormat="1"/>
     <w:lsdException w:name="heading 2" w:semiHidden="1" w:uiPriority="9" w:unhideWhenUsed="1" w:qFormat="1"/>
@@ -1211,6 +1222,7 @@
     <w:lsdException w:name="Smart Hyperlink" w:semiHidden="1" w:unhideWhenUsed="1"/>
     <w:lsdException w:name="Hashtag" w:semiHidden="1" w:unhideWhenUsed="1"/>
     <w:lsdException w:name="Unresolved Mention" w:semiHidden="1" w:unhideWhenUsed="1"/>
+    <w:lsdException w:name="Smart Link" w:semiHidden="1" w:unhideWhenUsed="1"/>
   </w:latentStyles>
   <w:style w:type="paragraph" w:default="1" w:styleId="Normal">
     <w:name w:val="Normal"/>

</xml_diff>